<commit_message>
Fix Links, add favicon, change picture sizes
</commit_message>
<xml_diff>
--- a/AseesNawaz.docx
+++ b/AseesNawaz.docx
@@ -53,37 +53,18 @@
             <w:r>
               <w:t xml:space="preserve"> </w:t>
             </w:r>
-            <w:r>
-              <w:fldChar w:fldCharType="begin"/>
-            </w:r>
-            <w:r>
-              <w:instrText>HYPERLINK "http://www.aseesnawaz.com"</w:instrText>
-            </w:r>
-            <w:r>
-              <w:fldChar w:fldCharType="separate"/>
-            </w:r>
-            <w:r>
-              <w:rPr>
-                <w:rStyle w:val="Hyperlink"/>
-                <w:rFonts w:ascii="Times New Roman" w:hAnsi="Times New Roman" w:cs="Times New Roman"/>
-                <w:b/>
-                <w:sz w:val="20"/>
-                <w:szCs w:val="20"/>
-              </w:rPr>
-              <w:t>Portfolio</w:t>
-            </w:r>
-            <w:r>
-              <w:rPr>
-                <w:rStyle w:val="Hyperlink"/>
-                <w:rFonts w:ascii="Times New Roman" w:hAnsi="Times New Roman" w:cs="Times New Roman"/>
-                <w:b/>
-                <w:sz w:val="20"/>
-                <w:szCs w:val="20"/>
-              </w:rPr>
-              <w:fldChar w:fldCharType="end"/>
-            </w:r>
-            <w:bookmarkStart w:id="0" w:name="_GoBack"/>
-            <w:bookmarkEnd w:id="0"/>
+            <w:hyperlink r:id="rId8" w:history="1">
+              <w:r>
+                <w:rPr>
+                  <w:rStyle w:val="Hyperlink"/>
+                  <w:rFonts w:ascii="Times New Roman" w:hAnsi="Times New Roman" w:cs="Times New Roman"/>
+                  <w:b/>
+                  <w:sz w:val="20"/>
+                  <w:szCs w:val="20"/>
+                </w:rPr>
+                <w:t>Portfolio</w:t>
+              </w:r>
+            </w:hyperlink>
             <w:r>
               <w:rPr>
                 <w:rFonts w:ascii="Times New Roman" w:hAnsi="Times New Roman" w:cs="Times New Roman"/>
@@ -93,7 +74,7 @@
               </w:rPr>
               <w:t xml:space="preserve"> </w:t>
             </w:r>
-            <w:hyperlink r:id="rId8" w:history="1">
+            <w:hyperlink r:id="rId9" w:history="1">
               <w:r>
                 <w:rPr>
                   <w:rStyle w:val="Hyperlink"/>
@@ -114,7 +95,7 @@
               </w:rPr>
               <w:t xml:space="preserve"> </w:t>
             </w:r>
-            <w:hyperlink r:id="rId9" w:history="1">
+            <w:hyperlink r:id="rId10" w:history="1">
               <w:r>
                 <w:rPr>
                   <w:rStyle w:val="Hyperlink"/>
@@ -230,6 +211,7 @@
         </w:tabs>
         <w:spacing w:after="0" w:line="240" w:lineRule="auto"/>
         <w:ind w:left="0"/>
+        <w:jc w:val="center"/>
         <w:rPr>
           <w:rFonts w:ascii="Times New Roman" w:hAnsi="Times New Roman" w:cs="Times New Roman"/>
           <w:color w:val="377933" w:themeColor="accent2"/>
@@ -498,6 +480,7 @@
         </w:tabs>
         <w:spacing w:before="120" w:after="0" w:line="240" w:lineRule="auto"/>
         <w:ind w:left="0"/>
+        <w:jc w:val="center"/>
         <w:rPr>
           <w:rFonts w:ascii="Times New Roman" w:hAnsi="Times New Roman" w:cs="Times New Roman"/>
           <w:color w:val="377933" w:themeColor="accent2"/>
@@ -853,6 +836,7 @@
         </w:tabs>
         <w:spacing w:before="120" w:after="120" w:line="240" w:lineRule="auto"/>
         <w:ind w:left="0"/>
+        <w:jc w:val="center"/>
         <w:rPr>
           <w:rFonts w:ascii="Times New Roman" w:hAnsi="Times New Roman" w:cs="Times New Roman"/>
           <w:color w:val="377933" w:themeColor="accent2"/>
@@ -972,7 +956,7 @@
             </w:rPr>
             <w:tab/>
           </w:r>
-          <w:hyperlink r:id="rId10" w:history="1">
+          <w:hyperlink r:id="rId11" w:history="1">
             <w:r>
               <w:rPr>
                 <w:rStyle w:val="Hyperlink"/>
@@ -994,7 +978,7 @@
             </w:rPr>
             <w:t xml:space="preserve"> | </w:t>
           </w:r>
-          <w:hyperlink r:id="rId11" w:history="1">
+          <w:hyperlink r:id="rId12" w:history="1">
             <w:r>
               <w:rPr>
                 <w:rStyle w:val="Hyperlink"/>
@@ -1129,7 +1113,7 @@
             </w:rPr>
             <w:tab/>
           </w:r>
-          <w:hyperlink r:id="rId12" w:history="1">
+          <w:hyperlink r:id="rId13" w:history="1">
             <w:r>
               <w:rPr>
                 <w:rStyle w:val="Hyperlink"/>
@@ -1306,7 +1290,7 @@
             </w:rPr>
             <w:tab/>
           </w:r>
-          <w:hyperlink r:id="rId13" w:history="1">
+          <w:hyperlink r:id="rId14" w:history="1">
             <w:r>
               <w:rPr>
                 <w:rStyle w:val="Hyperlink"/>
@@ -1325,101 +1309,6 @@
               <w:sz w:val="22"/>
             </w:rPr>
             <w:t xml:space="preserve"> | </w:t>
-          </w:r>
-          <w:hyperlink r:id="rId14" w:history="1">
-            <w:r>
-              <w:rPr>
-                <w:rStyle w:val="Hyperlink"/>
-                <w:rFonts w:ascii="Times New Roman" w:eastAsiaTheme="majorEastAsia" w:hAnsi="Times New Roman" w:cs="Times New Roman"/>
-                <w:bCs/>
-                <w:sz w:val="22"/>
-              </w:rPr>
-              <w:t>GitHub</w:t>
-            </w:r>
-          </w:hyperlink>
-        </w:p>
-        <w:p>
-          <w:pPr>
-            <w:pStyle w:val="ListBullet"/>
-            <w:numPr>
-              <w:ilvl w:val="0"/>
-              <w:numId w:val="0"/>
-            </w:numPr>
-            <w:tabs>
-              <w:tab w:val="right" w:pos="270"/>
-              <w:tab w:val="left" w:pos="9180"/>
-            </w:tabs>
-            <w:spacing w:line="276" w:lineRule="auto"/>
-            <w:ind w:left="360" w:hanging="360"/>
-            <w:rPr>
-              <w:rFonts w:ascii="Times New Roman" w:eastAsiaTheme="majorEastAsia" w:hAnsi="Times New Roman" w:cs="Times New Roman"/>
-              <w:bCs/>
-              <w:color w:val="405242" w:themeColor="accent1"/>
-              <w:sz w:val="22"/>
-            </w:rPr>
-          </w:pPr>
-          <w:r>
-            <w:rPr>
-              <w:rFonts w:ascii="Times New Roman" w:eastAsiaTheme="majorEastAsia" w:hAnsi="Times New Roman" w:cs="Times New Roman"/>
-              <w:b/>
-              <w:bCs/>
-              <w:color w:val="000000" w:themeColor="text1"/>
-              <w:sz w:val="22"/>
-            </w:rPr>
-            <w:tab/>
-          </w:r>
-          <w:r>
-            <w:rPr>
-              <w:rFonts w:ascii="Times New Roman" w:eastAsiaTheme="majorEastAsia" w:hAnsi="Times New Roman" w:cs="Times New Roman"/>
-              <w:b/>
-              <w:bCs/>
-              <w:color w:val="000000" w:themeColor="text1"/>
-              <w:sz w:val="22"/>
-            </w:rPr>
-            <w:t>TCPChat</w:t>
-          </w:r>
-          <w:r>
-            <w:rPr>
-              <w:rFonts w:ascii="Times New Roman" w:eastAsiaTheme="majorEastAsia" w:hAnsi="Times New Roman" w:cs="Times New Roman"/>
-              <w:bCs/>
-              <w:color w:val="000000" w:themeColor="text1"/>
-              <w:sz w:val="22"/>
-            </w:rPr>
-            <w:t xml:space="preserve"> –</w:t>
-          </w:r>
-          <w:r>
-            <w:rPr>
-              <w:rFonts w:ascii="Times New Roman" w:hAnsi="Times New Roman" w:cs="Times New Roman"/>
-              <w:color w:val="000000" w:themeColor="text1"/>
-            </w:rPr>
-            <w:t xml:space="preserve"> </w:t>
-          </w:r>
-          <w:r>
-            <w:rPr>
-              <w:rFonts w:ascii="Times New Roman" w:hAnsi="Times New Roman" w:cs="Times New Roman"/>
-              <w:i/>
-              <w:color w:val="000000" w:themeColor="text1"/>
-            </w:rPr>
-            <w:t xml:space="preserve">TCP/IP </w:t>
-          </w:r>
-          <w:r>
-            <w:rPr>
-              <w:rFonts w:ascii="Times New Roman" w:eastAsiaTheme="majorEastAsia" w:hAnsi="Times New Roman" w:cs="Times New Roman"/>
-              <w:bCs/>
-              <w:i/>
-              <w:color w:val="000000" w:themeColor="text1"/>
-              <w:sz w:val="22"/>
-            </w:rPr>
-            <w:t>chat server &amp; client (TCP/IP, C++, PThread)</w:t>
-          </w:r>
-          <w:r>
-            <w:rPr>
-              <w:rFonts w:ascii="Times New Roman" w:eastAsiaTheme="majorEastAsia" w:hAnsi="Times New Roman" w:cs="Times New Roman"/>
-              <w:bCs/>
-              <w:color w:val="405242" w:themeColor="accent1"/>
-              <w:sz w:val="22"/>
-            </w:rPr>
-            <w:tab/>
           </w:r>
           <w:hyperlink r:id="rId15" w:history="1">
             <w:r>
@@ -1447,6 +1336,101 @@
             <w:spacing w:line="276" w:lineRule="auto"/>
             <w:ind w:left="360" w:hanging="360"/>
             <w:rPr>
+              <w:rFonts w:ascii="Times New Roman" w:eastAsiaTheme="majorEastAsia" w:hAnsi="Times New Roman" w:cs="Times New Roman"/>
+              <w:bCs/>
+              <w:color w:val="405242" w:themeColor="accent1"/>
+              <w:sz w:val="22"/>
+            </w:rPr>
+          </w:pPr>
+          <w:r>
+            <w:rPr>
+              <w:rFonts w:ascii="Times New Roman" w:eastAsiaTheme="majorEastAsia" w:hAnsi="Times New Roman" w:cs="Times New Roman"/>
+              <w:b/>
+              <w:bCs/>
+              <w:color w:val="000000" w:themeColor="text1"/>
+              <w:sz w:val="22"/>
+            </w:rPr>
+            <w:tab/>
+          </w:r>
+          <w:r>
+            <w:rPr>
+              <w:rFonts w:ascii="Times New Roman" w:eastAsiaTheme="majorEastAsia" w:hAnsi="Times New Roman" w:cs="Times New Roman"/>
+              <w:b/>
+              <w:bCs/>
+              <w:color w:val="000000" w:themeColor="text1"/>
+              <w:sz w:val="22"/>
+            </w:rPr>
+            <w:t>TCPChat</w:t>
+          </w:r>
+          <w:r>
+            <w:rPr>
+              <w:rFonts w:ascii="Times New Roman" w:eastAsiaTheme="majorEastAsia" w:hAnsi="Times New Roman" w:cs="Times New Roman"/>
+              <w:bCs/>
+              <w:color w:val="000000" w:themeColor="text1"/>
+              <w:sz w:val="22"/>
+            </w:rPr>
+            <w:t xml:space="preserve"> –</w:t>
+          </w:r>
+          <w:r>
+            <w:rPr>
+              <w:rFonts w:ascii="Times New Roman" w:hAnsi="Times New Roman" w:cs="Times New Roman"/>
+              <w:color w:val="000000" w:themeColor="text1"/>
+            </w:rPr>
+            <w:t xml:space="preserve"> </w:t>
+          </w:r>
+          <w:r>
+            <w:rPr>
+              <w:rFonts w:ascii="Times New Roman" w:hAnsi="Times New Roman" w:cs="Times New Roman"/>
+              <w:i/>
+              <w:color w:val="000000" w:themeColor="text1"/>
+            </w:rPr>
+            <w:t xml:space="preserve">TCP/IP </w:t>
+          </w:r>
+          <w:r>
+            <w:rPr>
+              <w:rFonts w:ascii="Times New Roman" w:eastAsiaTheme="majorEastAsia" w:hAnsi="Times New Roman" w:cs="Times New Roman"/>
+              <w:bCs/>
+              <w:i/>
+              <w:color w:val="000000" w:themeColor="text1"/>
+              <w:sz w:val="22"/>
+            </w:rPr>
+            <w:t>chat server &amp; client (TCP/IP, C++, PThread)</w:t>
+          </w:r>
+          <w:r>
+            <w:rPr>
+              <w:rFonts w:ascii="Times New Roman" w:eastAsiaTheme="majorEastAsia" w:hAnsi="Times New Roman" w:cs="Times New Roman"/>
+              <w:bCs/>
+              <w:color w:val="405242" w:themeColor="accent1"/>
+              <w:sz w:val="22"/>
+            </w:rPr>
+            <w:tab/>
+          </w:r>
+          <w:hyperlink r:id="rId16" w:history="1">
+            <w:r>
+              <w:rPr>
+                <w:rStyle w:val="Hyperlink"/>
+                <w:rFonts w:ascii="Times New Roman" w:eastAsiaTheme="majorEastAsia" w:hAnsi="Times New Roman" w:cs="Times New Roman"/>
+                <w:bCs/>
+                <w:sz w:val="22"/>
+              </w:rPr>
+              <w:t>GitHub</w:t>
+            </w:r>
+          </w:hyperlink>
+        </w:p>
+        <w:p>
+          <w:pPr>
+            <w:pStyle w:val="ListBullet"/>
+            <w:numPr>
+              <w:ilvl w:val="0"/>
+              <w:numId w:val="0"/>
+            </w:numPr>
+            <w:tabs>
+              <w:tab w:val="right" w:pos="270"/>
+              <w:tab w:val="left" w:pos="9180"/>
+            </w:tabs>
+            <w:spacing w:line="276" w:lineRule="auto"/>
+            <w:ind w:left="360" w:hanging="360"/>
+            <w:rPr>
               <w:rFonts w:ascii="Times New Roman" w:hAnsi="Times New Roman" w:cs="Times New Roman"/>
               <w:i/>
             </w:rPr>
@@ -1504,7 +1488,7 @@
             </w:rPr>
             <w:tab/>
           </w:r>
-          <w:hyperlink r:id="rId16" w:history="1">
+          <w:hyperlink r:id="rId17" w:history="1">
             <w:r>
               <w:rPr>
                 <w:rStyle w:val="Hyperlink"/>
@@ -1775,6 +1759,7 @@
         </w:tabs>
         <w:spacing w:after="0" w:line="240" w:lineRule="auto"/>
         <w:ind w:left="0"/>
+        <w:jc w:val="center"/>
         <w:rPr>
           <w:rFonts w:ascii="Times New Roman" w:hAnsi="Times New Roman" w:cs="Times New Roman"/>
           <w:color w:val="377933" w:themeColor="accent2"/>
@@ -2343,8 +2328,8 @@
                 <w:szCs w:val="24"/>
               </w:rPr>
             </w:pPr>
-            <w:bookmarkStart w:id="1" w:name="h.2et92p0" w:colFirst="0" w:colLast="0"/>
-            <w:bookmarkEnd w:id="1"/>
+            <w:bookmarkStart w:id="0" w:name="h.2et92p0" w:colFirst="0" w:colLast="0"/>
+            <w:bookmarkEnd w:id="0"/>
             <w:r>
               <w:rPr>
                 <w:rFonts w:ascii="Times New Roman" w:eastAsia="Times New Roman" w:hAnsi="Times New Roman" w:cs="Times New Roman"/>
@@ -2402,6 +2387,7 @@
         </w:tabs>
         <w:spacing w:before="120" w:after="0" w:line="240" w:lineRule="auto"/>
         <w:ind w:left="0"/>
+        <w:jc w:val="center"/>
         <w:rPr>
           <w:rFonts w:ascii="Times New Roman" w:hAnsi="Times New Roman" w:cs="Times New Roman"/>
           <w:color w:val="377933" w:themeColor="accent2"/>
@@ -2409,6 +2395,8 @@
           <w:szCs w:val="26"/>
         </w:rPr>
       </w:pPr>
+      <w:bookmarkStart w:id="1" w:name="_GoBack"/>
+      <w:bookmarkEnd w:id="1"/>
       <w:r>
         <w:rPr>
           <w:rFonts w:ascii="Times New Roman" w:hAnsi="Times New Roman" w:cs="Times New Roman"/>
@@ -2559,8 +2547,8 @@
       </w:sdtContent>
     </w:sdt>
     <w:sectPr>
-      <w:headerReference w:type="default" r:id="rId17"/>
-      <w:footerReference w:type="default" r:id="rId18"/>
+      <w:headerReference w:type="default" r:id="rId18"/>
+      <w:footerReference w:type="default" r:id="rId19"/>
       <w:pgSz w:w="12240" w:h="15840"/>
       <w:pgMar w:top="720" w:right="720" w:bottom="720" w:left="720" w:header="720" w:footer="720" w:gutter="0"/>
       <w:cols w:space="720"/>

</xml_diff>